<commit_message>
update doc and readme.md
</commit_message>
<xml_diff>
--- a/Vaccine Tracker Application.docx
+++ b/Vaccine Tracker Application.docx
@@ -348,17 +348,43 @@
       <w:bookmarkStart w:id="11" w:name="OLE_LINK9"/>
       <w:bookmarkStart w:id="12" w:name="OLE_LINK23"/>
       <w:r>
-        <w:t>We can select the country from the country selection box. Depending on the country selected the values in the State selection box gets updated.</w:t>
-      </w:r>
-    </w:p>
-    <w:p>
-      <w:pPr>
-        <w:rPr>
-          <w:noProof/>
-        </w:rPr>
-      </w:pPr>
-      <w:r>
-        <w:t xml:space="preserve">By default the Table view will be selected. Once we select the country and state the table data </w:t>
+        <w:t xml:space="preserve">We can select the country from the </w:t>
+      </w:r>
+      <w:r>
+        <w:t>“Country”</w:t>
+      </w:r>
+      <w:r>
+        <w:t xml:space="preserve"> selection box. Depending on the country selected the values in the </w:t>
+      </w:r>
+      <w:r>
+        <w:t>“State”</w:t>
+      </w:r>
+      <w:r>
+        <w:t xml:space="preserve"> selection box </w:t>
+      </w:r>
+      <w:proofErr w:type="gramStart"/>
+      <w:r>
+        <w:t>gets</w:t>
+      </w:r>
+      <w:proofErr w:type="gramEnd"/>
+      <w:r>
+        <w:t xml:space="preserve"> updated.</w:t>
+      </w:r>
+    </w:p>
+    <w:p>
+      <w:pPr>
+        <w:rPr>
+          <w:noProof/>
+        </w:rPr>
+      </w:pPr>
+      <w:r>
+        <w:t>By default the Table view will be selected. Once we select the country and state</w:t>
+      </w:r>
+      <w:r>
+        <w:t>,</w:t>
+      </w:r>
+      <w:r>
+        <w:t xml:space="preserve"> the table data </w:t>
       </w:r>
       <w:proofErr w:type="gramStart"/>
       <w:r>
@@ -632,7 +658,27 @@
     </w:p>
     <w:p>
       <w:r>
-        <w:t>When we click on the edit icon on the table we get navigated to the second page.</w:t>
+        <w:t>When we click on the edit icon on the table</w:t>
+      </w:r>
+      <w:r>
+        <w:t>,</w:t>
+      </w:r>
+      <w:r>
+        <w:t xml:space="preserve"> we </w:t>
+      </w:r>
+      <w:proofErr w:type="gramStart"/>
+      <w:r>
+        <w:t xml:space="preserve">will </w:t>
+      </w:r>
+      <w:r>
+        <w:t>be</w:t>
+      </w:r>
+      <w:r>
+        <w:t xml:space="preserve"> navigated</w:t>
+      </w:r>
+      <w:proofErr w:type="gramEnd"/>
+      <w:r>
+        <w:t xml:space="preserve"> to the second page.</w:t>
       </w:r>
     </w:p>
     <w:bookmarkEnd w:id="17"/>
@@ -726,7 +772,13 @@
     <w:p/>
     <w:p>
       <w:r>
-        <w:t>We can update the data and click save which shows confirmation message on success transaction.</w:t>
+        <w:t>We can update the data and click save which shows confirmation message on success</w:t>
+      </w:r>
+      <w:r>
+        <w:t>ful</w:t>
+      </w:r>
+      <w:r>
+        <w:t xml:space="preserve"> transaction.</w:t>
       </w:r>
       <w:bookmarkEnd w:id="20"/>
       <w:bookmarkEnd w:id="21"/>
@@ -810,7 +862,15 @@
     <w:p>
       <w:bookmarkStart w:id="23" w:name="OLE_LINK17"/>
       <w:r>
-        <w:t>If we click cancel, we get a confirmation popup.</w:t>
+        <w:t>If we click cancel, we</w:t>
+      </w:r>
+      <w:r>
+        <w:t xml:space="preserve"> will</w:t>
+      </w:r>
+      <w:bookmarkStart w:id="24" w:name="_GoBack"/>
+      <w:bookmarkEnd w:id="24"/>
+      <w:r>
+        <w:t xml:space="preserve"> get a confirmation popup.</w:t>
       </w:r>
     </w:p>
     <w:bookmarkEnd w:id="23"/>
@@ -871,8 +931,8 @@
       </w:r>
     </w:p>
     <w:p>
-      <w:bookmarkStart w:id="24" w:name="OLE_LINK18"/>
-      <w:bookmarkStart w:id="25" w:name="OLE_LINK19"/>
+      <w:bookmarkStart w:id="25" w:name="OLE_LINK18"/>
+      <w:bookmarkStart w:id="26" w:name="OLE_LINK19"/>
       <w:r>
         <w:t>Clicking on “</w:t>
       </w:r>
@@ -885,8 +945,8 @@
       <w:r>
         <w:t xml:space="preserve"> will take us to the first page.</w:t>
       </w:r>
-      <w:bookmarkEnd w:id="24"/>
       <w:bookmarkEnd w:id="25"/>
+      <w:bookmarkEnd w:id="26"/>
     </w:p>
     <w:p/>
     <w:p>
@@ -1291,7 +1351,6 @@
       </w:pPr>
     </w:p>
     <w:p>
-      <w:bookmarkStart w:id="26" w:name="_GoBack"/>
       <w:r>
         <w:rPr>
           <w:noProof/>
@@ -1340,7 +1399,6 @@
         </w:drawing>
       </w:r>
     </w:p>
-    <w:bookmarkEnd w:id="26"/>
     <w:p>
       <w:r>
         <w:rPr>

</xml_diff>